<commit_message>
imagen en el docx
</commit_message>
<xml_diff>
--- a/Protocolo.docx
+++ b/Protocolo.docx
@@ -23,8 +23,6 @@
       <w:r>
         <w:t>, y para poder tener un mejor manejo de errores.</w:t>
       </w:r>
-      <w:bookmarkStart w:id="0" w:name="_GoBack"/>
-      <w:bookmarkEnd w:id="0"/>
     </w:p>
     <w:p>
       <w:pPr>
@@ -62,7 +60,71 @@
         <w:t>Computador archivos: El computador de archivos es el host del cual se busca un determinado archivo, el cual le es informado por parte del servidor</w:t>
       </w:r>
       <w:r>
-        <w:t>, en caso de que este archivo sea encontrado, este le notifica al servidor para poder ser conectado con el computador cliente, el cual va a recibir el archivo, y en caso de no encontrarse el archivo, este notifica al servidor para que se tomen las medidas adecuadas.</w:t>
+        <w:t xml:space="preserve">, en caso de que este archivo sea encontrado, </w:t>
+      </w:r>
+      <w:bookmarkStart w:id="0" w:name="_GoBack"/>
+      <w:bookmarkEnd w:id="0"/>
+      <w:r>
+        <w:t>este le notifica al servidor para poder ser conectado con el computador cliente, el cual va a recibir el archivo, y en caso de no encontrarse el archivo, este notifica al servidor para que se tomen las medidas adecuadas.</w:t>
+      </w:r>
+    </w:p>
+    <w:p>
+      <w:pPr>
+        <w:jc w:val="both"/>
+      </w:pPr>
+      <w:r>
+        <w:rPr>
+          <w:noProof/>
+        </w:rPr>
+        <w:lastRenderedPageBreak/>
+        <w:drawing>
+          <wp:inline distT="0" distB="0" distL="0" distR="0" wp14:anchorId="37F51D25" wp14:editId="7BEA96EE">
+            <wp:extent cx="5610225" cy="6515100"/>
+            <wp:effectExtent l="0" t="0" r="9525" b="0"/>
+            <wp:docPr id="1" name="Picture 1"/>
+            <wp:cNvGraphicFramePr>
+              <a:graphicFrameLocks xmlns:a="http://schemas.openxmlformats.org/drawingml/2006/main" noChangeAspect="1"/>
+            </wp:cNvGraphicFramePr>
+            <a:graphic xmlns:a="http://schemas.openxmlformats.org/drawingml/2006/main">
+              <a:graphicData uri="http://schemas.openxmlformats.org/drawingml/2006/picture">
+                <pic:pic xmlns:pic="http://schemas.openxmlformats.org/drawingml/2006/picture">
+                  <pic:nvPicPr>
+                    <pic:cNvPr id="0" name="Picture 1"/>
+                    <pic:cNvPicPr>
+                      <a:picLocks noChangeAspect="1" noChangeArrowheads="1"/>
+                    </pic:cNvPicPr>
+                  </pic:nvPicPr>
+                  <pic:blipFill>
+                    <a:blip r:embed="rId4" cstate="print">
+                      <a:extLst>
+                        <a:ext uri="{28A0092B-C50C-407E-A947-70E740481C1C}">
+                          <a14:useLocalDpi xmlns:a14="http://schemas.microsoft.com/office/drawing/2010/main" val="0"/>
+                        </a:ext>
+                      </a:extLst>
+                    </a:blip>
+                    <a:srcRect/>
+                    <a:stretch>
+                      <a:fillRect/>
+                    </a:stretch>
+                  </pic:blipFill>
+                  <pic:spPr bwMode="auto">
+                    <a:xfrm>
+                      <a:off x="0" y="0"/>
+                      <a:ext cx="5610225" cy="6515100"/>
+                    </a:xfrm>
+                    <a:prstGeom prst="rect">
+                      <a:avLst/>
+                    </a:prstGeom>
+                    <a:noFill/>
+                    <a:ln>
+                      <a:noFill/>
+                    </a:ln>
+                  </pic:spPr>
+                </pic:pic>
+              </a:graphicData>
+            </a:graphic>
+          </wp:inline>
+        </w:drawing>
       </w:r>
     </w:p>
     <w:sectPr>
@@ -473,13 +535,13 @@
     <w:name w:val="Normal"/>
     <w:qFormat/>
   </w:style>
-  <w:style w:type="character" w:default="1" w:styleId="Fuentedeprrafopredeter">
+  <w:style w:type="character" w:default="1" w:styleId="DefaultParagraphFont">
     <w:name w:val="Default Paragraph Font"/>
     <w:uiPriority w:val="1"/>
     <w:semiHidden/>
     <w:unhideWhenUsed/>
   </w:style>
-  <w:style w:type="table" w:default="1" w:styleId="Tablanormal">
+  <w:style w:type="table" w:default="1" w:styleId="TableNormal">
     <w:name w:val="Normal Table"/>
     <w:uiPriority w:val="99"/>
     <w:semiHidden/>
@@ -494,7 +556,7 @@
       </w:tblCellMar>
     </w:tblPr>
   </w:style>
-  <w:style w:type="numbering" w:default="1" w:styleId="Sinlista">
+  <w:style w:type="numbering" w:default="1" w:styleId="NoList">
     <w:name w:val="No List"/>
     <w:uiPriority w:val="99"/>
     <w:semiHidden/>

</xml_diff>